<commit_message>
__Add "Project and Service Management" and "Quan ly phieu bao hanh"
</commit_message>
<xml_diff>
--- a/Specifications/ThuSoftSpec/ScreenThuSoft/Main Function Of Software.docx
+++ b/Specifications/ThuSoftSpec/ScreenThuSoft/Main Function Of Software.docx
@@ -263,6 +263,39 @@
       </w:pPr>
       <w:r>
         <w:t>Các báo cáo chi tiết và tổng hợp, phân tích tình hình chung, các thông tin hỗ trợ quyết định cho lãnh đạo…</w:t>
+      </w:r>
+    </w:p>
+    <w:p>
+      <w:pPr>
+        <w:pStyle w:val="ListParagraph"/>
+        <w:numPr>
+          <w:ilvl w:val="0"/>
+          <w:numId w:val="1"/>
+        </w:numPr>
+        <w:rPr>
+          <w:b/>
+        </w:rPr>
+      </w:pPr>
+      <w:r>
+        <w:rPr>
+          <w:b/>
+        </w:rPr>
+        <w:t>Quản lý dự án và dịch vụ (Project and services management)</w:t>
+      </w:r>
+    </w:p>
+    <w:p>
+      <w:pPr>
+        <w:pStyle w:val="ListParagraph"/>
+        <w:numPr>
+          <w:ilvl w:val="0"/>
+          <w:numId w:val="2"/>
+        </w:numPr>
+        <w:rPr>
+          <w:b/>
+        </w:rPr>
+      </w:pPr>
+      <w:r>
+        <w:t>Các dịch vụ có liên quan đến hóa đơn, cần nhân lực, tài nguyên.</w:t>
       </w:r>
     </w:p>
     <w:sectPr>

</xml_diff>